<commit_message>
Rename documentos de Revisión de Conceptos
</commit_message>
<xml_diff>
--- a/Documentos/Ejercicios/2. Test Doubles.docx
+++ b/Documentos/Ejercicios/2. Test Doubles.docx
@@ -18,8 +18,6 @@
       <w:r>
         <w:t>2</w:t>
       </w:r>
-      <w:bookmarkStart w:id="0" w:name="_GoBack"/>
-      <w:bookmarkEnd w:id="0"/>
       <w:r>
         <w:t>0</w:t>
       </w:r>
@@ -99,9 +97,11 @@
       <w:r>
         <w:t>Revisa el método “</w:t>
       </w:r>
+      <w:proofErr w:type="spellStart"/>
       <w:r>
         <w:t>calculateTotal</w:t>
       </w:r>
+      <w:proofErr w:type="spellEnd"/>
       <w:r>
         <w:t xml:space="preserve">” y </w:t>
       </w:r>
@@ -155,7 +155,31 @@
         <w:t>RECOMENDACIÓN</w:t>
       </w:r>
       <w:r>
-        <w:t>: JUnit utiliza el método “equals” para comparar 2  objetos; para los tipos de datos BigDecimal, dos objetos son iguales solo sin son iguales en valor y escala, por lo tanto 2.0 es diferente a 2.00.</w:t>
+        <w:t xml:space="preserve">: </w:t>
+      </w:r>
+      <w:proofErr w:type="spellStart"/>
+      <w:r>
+        <w:t>JUnit</w:t>
+      </w:r>
+      <w:proofErr w:type="spellEnd"/>
+      <w:r>
+        <w:t xml:space="preserve"> utiliza el método “</w:t>
+      </w:r>
+      <w:proofErr w:type="spellStart"/>
+      <w:r>
+        <w:t>equals</w:t>
+      </w:r>
+      <w:proofErr w:type="spellEnd"/>
+      <w:r>
+        <w:t xml:space="preserve">” para comparar 2  objetos; para los tipos de datos </w:t>
+      </w:r>
+      <w:proofErr w:type="spellStart"/>
+      <w:r>
+        <w:t>BigDecimal</w:t>
+      </w:r>
+      <w:proofErr w:type="spellEnd"/>
+      <w:r>
+        <w:t>, dos objetos son iguales solo sin son iguales en valor y escala, por lo tanto 2.0 es diferente a 2.00.</w:t>
       </w:r>
     </w:p>
     <w:p>
@@ -163,11 +187,26 @@
         <w:pStyle w:val="Prrafodelista"/>
       </w:pPr>
       <w:r>
-        <w:t xml:space="preserve">Por estos motivos, se recomienda utilizar la siguiente sección de código para comparar 2 objetos BigDecimal: </w:t>
-      </w:r>
-      <w:r>
-        <w:t>assertTrue(</w:t>
-      </w:r>
+        <w:t xml:space="preserve">Por estos motivos, se recomienda utilizar la siguiente sección de código para comparar 2 objetos </w:t>
+      </w:r>
+      <w:proofErr w:type="spellStart"/>
+      <w:r>
+        <w:t>BigDecimal</w:t>
+      </w:r>
+      <w:proofErr w:type="spellEnd"/>
+      <w:r>
+        <w:t xml:space="preserve">: </w:t>
+      </w:r>
+      <w:proofErr w:type="spellStart"/>
+      <w:proofErr w:type="gramStart"/>
+      <w:r>
+        <w:t>assertTrue</w:t>
+      </w:r>
+      <w:proofErr w:type="spellEnd"/>
+      <w:r>
+        <w:t>(</w:t>
+      </w:r>
+      <w:proofErr w:type="gramEnd"/>
       <w:r>
         <w:t>bigDecimal1</w:t>
       </w:r>
@@ -218,7 +257,15 @@
         <w:t xml:space="preserve">TIP: </w:t>
       </w:r>
       <w:r>
-        <w:t>¿No sabes qué valor esperado poner en el Assert, debido a que en la prueba no se especifica el descuento aplicado y este se encuentra en la BD? Revisa los datos de la  tabla COUPONDISCOUNT</w:t>
+        <w:t xml:space="preserve">¿No sabes qué valor esperado poner en el </w:t>
+      </w:r>
+      <w:proofErr w:type="spellStart"/>
+      <w:r>
+        <w:t>Assert</w:t>
+      </w:r>
+      <w:proofErr w:type="spellEnd"/>
+      <w:r>
+        <w:t>, debido a que en la prueba no se especifica el descuento aplicado y este se encuentra en la BD? Revisa los datos de la  tabla COUPONDISCOUNT</w:t>
       </w:r>
       <w:r>
         <w:t>,  utiliza los valores del COUPON y DISCOUNT de una de las filas para completar los datos de la prueba.</w:t>
@@ -264,9 +311,11 @@
       <w:r>
         <w:t>Revisa el método “</w:t>
       </w:r>
+      <w:proofErr w:type="spellStart"/>
       <w:r>
         <w:t>save</w:t>
       </w:r>
+      <w:proofErr w:type="spellEnd"/>
       <w:r>
         <w:t xml:space="preserve">” y </w:t>
       </w:r>
@@ -305,20 +354,15 @@
         <w:pStyle w:val="Prrafodelista"/>
       </w:pPr>
       <w:r>
-        <w:t>TIP: No es necesario asignar el Id del objeto ya que este es generado por la BD. Los objetos guardados a través del método “Save” son devueltos con su correspondiente Id.</w:t>
-      </w:r>
-    </w:p>
-    <w:p>
-      <w:pPr>
-        <w:pStyle w:val="Prrafodelista"/>
-      </w:pPr>
-    </w:p>
-    <w:p>
-      <w:pPr>
-        <w:pStyle w:val="Prrafodelista"/>
-      </w:pPr>
-      <w:r>
-        <w:t xml:space="preserve">TIP: El método “Save” no devuelve ningún resultado pero tampoco modifica el estado de la clase sino el “estado” de una tabla de la BD. Busca un método dentro de la clase que nos permita consultar </w:t>
+        <w:t>TIP: El método “</w:t>
+      </w:r>
+      <w:proofErr w:type="spellStart"/>
+      <w:r>
+        <w:t>Save</w:t>
+      </w:r>
+      <w:proofErr w:type="spellEnd"/>
+      <w:r>
+        <w:t xml:space="preserve">” no devuelve ningún resultado pero tampoco modifica el estado de la clase sino el “estado” de una tabla de la BD. Busca un método dentro de la clase que nos permita consultar </w:t>
       </w:r>
       <w:r>
         <w:t xml:space="preserve">la tabla dentro de la BD, utiliza ese método para validar en la prueba que el registro </w:t>
@@ -339,6 +383,8 @@
       <w:r>
         <w:br w:type="page"/>
       </w:r>
+      <w:bookmarkStart w:id="0" w:name="_GoBack"/>
+      <w:bookmarkEnd w:id="0"/>
     </w:p>
     <w:p>
       <w:pPr>
@@ -371,12 +417,36 @@
         <w:t xml:space="preserve">Implementar </w:t>
       </w:r>
       <w:r>
-        <w:t>pruebas unitarias para la clase “CostoEnvioService” y luego para la clase “AlmacenService”.</w:t>
-      </w:r>
-    </w:p>
-    <w:p>
-      <w:r>
-        <w:t xml:space="preserve">RECOMENDACIÓN: Los tipos doubles </w:t>
+        <w:t>pruebas unitarias para la clase “</w:t>
+      </w:r>
+      <w:proofErr w:type="spellStart"/>
+      <w:r>
+        <w:t>CostoEnvioService</w:t>
+      </w:r>
+      <w:proofErr w:type="spellEnd"/>
+      <w:r>
+        <w:t>” y luego para la clase “</w:t>
+      </w:r>
+      <w:proofErr w:type="spellStart"/>
+      <w:r>
+        <w:t>AlmacenService</w:t>
+      </w:r>
+      <w:proofErr w:type="spellEnd"/>
+      <w:r>
+        <w:t>”.</w:t>
+      </w:r>
+    </w:p>
+    <w:p>
+      <w:r>
+        <w:t xml:space="preserve">RECOMENDACIÓN: Los tipos </w:t>
+      </w:r>
+      <w:proofErr w:type="spellStart"/>
+      <w:r>
+        <w:t>doubles</w:t>
+      </w:r>
+      <w:proofErr w:type="spellEnd"/>
+      <w:r>
+        <w:t xml:space="preserve"> </w:t>
       </w:r>
       <w:r>
         <w:t>tienen</w:t>
@@ -385,7 +455,15 @@
         <w:t xml:space="preserve"> problemas de precisión, por lo tanto se recomienda usar las siguientes alternativas </w:t>
       </w:r>
       <w:r>
-        <w:t>al momento de comparar 2 tipos doubles:</w:t>
+        <w:t xml:space="preserve">al momento de comparar 2 tipos </w:t>
+      </w:r>
+      <w:proofErr w:type="spellStart"/>
+      <w:r>
+        <w:t>doubles</w:t>
+      </w:r>
+      <w:proofErr w:type="spellEnd"/>
+      <w:r>
+        <w:t>:</w:t>
       </w:r>
     </w:p>
     <w:p>
@@ -396,8 +474,13 @@
           <w:numId w:val="11"/>
         </w:numPr>
       </w:pPr>
-      <w:r>
-        <w:t xml:space="preserve">assertEquals(esperado, obtenido, DELTA); </w:t>
+      <w:proofErr w:type="spellStart"/>
+      <w:r>
+        <w:t>assertEquals</w:t>
+      </w:r>
+      <w:proofErr w:type="spellEnd"/>
+      <w:r>
+        <w:t xml:space="preserve">(esperado, obtenido, DELTA); </w:t>
       </w:r>
     </w:p>
     <w:p>
@@ -430,11 +513,19 @@
           <w:lang w:val="en-US"/>
         </w:rPr>
       </w:pPr>
+      <w:proofErr w:type="spellStart"/>
       <w:r>
         <w:rPr>
           <w:lang w:val="en-US"/>
         </w:rPr>
-        <w:t xml:space="preserve">Ejm: </w:t>
+        <w:t>Ejm</w:t>
+      </w:r>
+      <w:proofErr w:type="spellEnd"/>
+      <w:r>
+        <w:rPr>
+          <w:lang w:val="en-US"/>
+        </w:rPr>
+        <w:t xml:space="preserve">: </w:t>
       </w:r>
       <w:r>
         <w:rPr>
@@ -456,8 +547,29 @@
           <w:numId w:val="11"/>
         </w:numPr>
       </w:pPr>
-      <w:r>
-        <w:t>assertEquals(Double.doubleToLongBits(esperado), Double.doubleToLongBits(obtenido));</w:t>
+      <w:proofErr w:type="spellStart"/>
+      <w:r>
+        <w:t>assertEquals</w:t>
+      </w:r>
+      <w:proofErr w:type="spellEnd"/>
+      <w:r>
+        <w:t>(</w:t>
+      </w:r>
+      <w:proofErr w:type="spellStart"/>
+      <w:r>
+        <w:t>Double.doubleToLongBits</w:t>
+      </w:r>
+      <w:proofErr w:type="spellEnd"/>
+      <w:r>
+        <w:t xml:space="preserve">(esperado), </w:t>
+      </w:r>
+      <w:proofErr w:type="spellStart"/>
+      <w:r>
+        <w:t>Double.doubleToLongBits</w:t>
+      </w:r>
+      <w:proofErr w:type="spellEnd"/>
+      <w:r>
+        <w:t>(obtenido));</w:t>
       </w:r>
     </w:p>
     <w:p>
@@ -473,8 +585,21 @@
           <w:numId w:val="11"/>
         </w:numPr>
       </w:pPr>
-      <w:r>
-        <w:t>assertEquals(0, Double.compare(esperado, obtenido));</w:t>
+      <w:proofErr w:type="spellStart"/>
+      <w:r>
+        <w:t>assertEquals</w:t>
+      </w:r>
+      <w:proofErr w:type="spellEnd"/>
+      <w:r>
+        <w:t xml:space="preserve">(0, </w:t>
+      </w:r>
+      <w:proofErr w:type="spellStart"/>
+      <w:r>
+        <w:t>Double.compare</w:t>
+      </w:r>
+      <w:proofErr w:type="spellEnd"/>
+      <w:r>
+        <w:t>(esperado, obtenido));</w:t>
       </w:r>
     </w:p>
     <w:sectPr>

</xml_diff>